<commit_message>
Revert "Corrected the supplies"
This reverts commit 48c5e952958cd831c80d2ad1f800cf17f631c018.
</commit_message>
<xml_diff>
--- a/Interface board/2019_02_15 Interface board features.docx
+++ b/Interface board/2019_02_15 Interface board features.docx
@@ -63,256 +63,203 @@
         <w:t>Signal to show DSP is ON</w:t>
       </w:r>
     </w:p>
-    <w:p>
+    <w:p/>
+    <w:p>
+      <w:r>
+        <w:t>Inputs to DSP:</w:t>
+      </w:r>
+    </w:p>
+    <w:p>
+      <w:pPr>
+        <w:pStyle w:val="Listeafsnit"/>
+        <w:numPr>
+          <w:ilvl w:val="0"/>
+          <w:numId w:val="3"/>
+        </w:numPr>
+      </w:pPr>
+      <w:r>
+        <w:t>3x encoder signals</w:t>
+      </w:r>
+    </w:p>
+    <w:p>
+      <w:pPr>
+        <w:pStyle w:val="Listeafsnit"/>
+        <w:numPr>
+          <w:ilvl w:val="0"/>
+          <w:numId w:val="3"/>
+        </w:numPr>
+      </w:pPr>
+      <w:r>
+        <w:t>3x current measurements</w:t>
+      </w:r>
+    </w:p>
+    <w:p>
+      <w:pPr>
+        <w:pStyle w:val="Listeafsnit"/>
+        <w:numPr>
+          <w:ilvl w:val="0"/>
+          <w:numId w:val="3"/>
+        </w:numPr>
+      </w:pPr>
+      <w:r>
+        <w:t>1x voltage measurement</w:t>
+      </w:r>
+    </w:p>
+    <w:p>
+      <w:pPr>
+        <w:pStyle w:val="Listeafsnit"/>
+        <w:numPr>
+          <w:ilvl w:val="1"/>
+          <w:numId w:val="3"/>
+        </w:numPr>
+      </w:pPr>
+      <w:r>
+        <w:t>Maybe 2, if we want to measure at both battery packs</w:t>
+      </w:r>
+    </w:p>
+    <w:p>
+      <w:pPr>
+        <w:pStyle w:val="Listeafsnit"/>
+        <w:numPr>
+          <w:ilvl w:val="0"/>
+          <w:numId w:val="3"/>
+        </w:numPr>
+      </w:pPr>
+      <w:r>
+        <w:t>1x torque pedal</w:t>
+      </w:r>
+    </w:p>
+    <w:p/>
+    <w:p>
+      <w:r>
+        <w:t>LEDs:</w:t>
+      </w:r>
+    </w:p>
+    <w:p>
+      <w:pPr>
+        <w:pStyle w:val="Listeafsnit"/>
+        <w:numPr>
+          <w:ilvl w:val="0"/>
+          <w:numId w:val="4"/>
+        </w:numPr>
+      </w:pPr>
+      <w:r>
+        <w:t>On enable signal to drivers</w:t>
+      </w:r>
+    </w:p>
+    <w:p>
+      <w:pPr>
+        <w:pStyle w:val="Listeafsnit"/>
+        <w:numPr>
+          <w:ilvl w:val="0"/>
+          <w:numId w:val="4"/>
+        </w:numPr>
+      </w:pPr>
+      <w:r>
+        <w:t xml:space="preserve">On </w:t>
+      </w:r>
+      <w:r>
+        <w:t>ON-signal</w:t>
+      </w:r>
+      <w:r>
+        <w:t xml:space="preserve"> from DSP</w:t>
+      </w:r>
+    </w:p>
+    <w:p>
+      <w:pPr>
+        <w:pStyle w:val="Listeafsnit"/>
+        <w:numPr>
+          <w:ilvl w:val="0"/>
+          <w:numId w:val="4"/>
+        </w:numPr>
+      </w:pPr>
+      <w:r>
+        <w:t>On every supply line</w:t>
+      </w:r>
+    </w:p>
+    <w:p>
+      <w:pPr>
+        <w:pStyle w:val="Listeafsnit"/>
+        <w:numPr>
+          <w:ilvl w:val="0"/>
+          <w:numId w:val="4"/>
+        </w:numPr>
+      </w:pPr>
+      <w:r>
+        <w:t>On move-enable</w:t>
+      </w:r>
+    </w:p>
+    <w:p>
+      <w:pPr>
+        <w:pStyle w:val="Listeafsnit"/>
+        <w:numPr>
+          <w:ilvl w:val="0"/>
+          <w:numId w:val="4"/>
+        </w:numPr>
+      </w:pPr>
+      <w:r>
+        <w:t>On all extra switches</w:t>
+      </w:r>
+    </w:p>
+    <w:p>
+      <w:pPr>
+        <w:pStyle w:val="Listeafsnit"/>
+        <w:numPr>
+          <w:ilvl w:val="0"/>
+          <w:numId w:val="4"/>
+        </w:numPr>
+      </w:pPr>
+      <w:r>
+        <w:t>3x extra for general purpose</w:t>
+      </w:r>
       <w:bookmarkStart w:id="0" w:name="_GoBack"/>
       <w:bookmarkEnd w:id="0"/>
     </w:p>
-    <w:p>
-      <w:r>
-        <w:t>Inputs to DSP:</w:t>
-      </w:r>
-    </w:p>
-    <w:p>
-      <w:pPr>
-        <w:pStyle w:val="Listeafsnit"/>
-        <w:numPr>
-          <w:ilvl w:val="0"/>
-          <w:numId w:val="3"/>
-        </w:numPr>
-      </w:pPr>
-      <w:r>
-        <w:t>3x encoder signals</w:t>
-      </w:r>
-    </w:p>
-    <w:p>
-      <w:pPr>
-        <w:pStyle w:val="Listeafsnit"/>
-        <w:numPr>
-          <w:ilvl w:val="0"/>
-          <w:numId w:val="3"/>
-        </w:numPr>
-      </w:pPr>
-      <w:r>
-        <w:t>3x current measurements</w:t>
-      </w:r>
-    </w:p>
-    <w:p>
-      <w:pPr>
-        <w:pStyle w:val="Listeafsnit"/>
-        <w:numPr>
-          <w:ilvl w:val="0"/>
-          <w:numId w:val="3"/>
-        </w:numPr>
-      </w:pPr>
-      <w:r>
-        <w:t>1x voltage measurement</w:t>
-      </w:r>
-    </w:p>
-    <w:p>
-      <w:pPr>
-        <w:pStyle w:val="Listeafsnit"/>
-        <w:numPr>
-          <w:ilvl w:val="1"/>
-          <w:numId w:val="3"/>
-        </w:numPr>
-      </w:pPr>
-      <w:r>
-        <w:t>Maybe 2, if we want to measure at both battery packs</w:t>
-      </w:r>
-    </w:p>
-    <w:p>
-      <w:pPr>
-        <w:pStyle w:val="Listeafsnit"/>
-        <w:numPr>
-          <w:ilvl w:val="0"/>
-          <w:numId w:val="3"/>
-        </w:numPr>
-      </w:pPr>
-      <w:r>
-        <w:t>1x torque pedal</w:t>
-      </w:r>
-    </w:p>
     <w:p/>
     <w:p>
       <w:r>
-        <w:t>LEDs:</w:t>
-      </w:r>
-    </w:p>
-    <w:p>
-      <w:pPr>
-        <w:pStyle w:val="Listeafsnit"/>
-        <w:numPr>
-          <w:ilvl w:val="0"/>
-          <w:numId w:val="4"/>
-        </w:numPr>
-      </w:pPr>
-      <w:r>
-        <w:t>On enable signal to drivers</w:t>
-      </w:r>
-    </w:p>
-    <w:p>
-      <w:pPr>
-        <w:pStyle w:val="Listeafsnit"/>
-        <w:numPr>
-          <w:ilvl w:val="0"/>
-          <w:numId w:val="4"/>
-        </w:numPr>
-      </w:pPr>
-      <w:r>
-        <w:t xml:space="preserve">On </w:t>
-      </w:r>
-      <w:r>
-        <w:t>ON-signal</w:t>
-      </w:r>
-      <w:r>
-        <w:t xml:space="preserve"> from DSP</w:t>
-      </w:r>
-    </w:p>
-    <w:p>
-      <w:pPr>
-        <w:pStyle w:val="Listeafsnit"/>
-        <w:numPr>
-          <w:ilvl w:val="0"/>
-          <w:numId w:val="4"/>
-        </w:numPr>
-      </w:pPr>
-      <w:r>
-        <w:t>On every supply line</w:t>
-      </w:r>
-    </w:p>
-    <w:p>
-      <w:pPr>
-        <w:pStyle w:val="Listeafsnit"/>
-        <w:numPr>
-          <w:ilvl w:val="0"/>
-          <w:numId w:val="4"/>
-        </w:numPr>
-      </w:pPr>
-      <w:r>
-        <w:t>On move-enable</w:t>
-      </w:r>
-    </w:p>
-    <w:p>
-      <w:pPr>
-        <w:pStyle w:val="Listeafsnit"/>
-        <w:numPr>
-          <w:ilvl w:val="0"/>
-          <w:numId w:val="4"/>
-        </w:numPr>
-      </w:pPr>
-      <w:r>
-        <w:t>On all extra switches</w:t>
-      </w:r>
-    </w:p>
-    <w:p>
-      <w:pPr>
-        <w:pStyle w:val="Listeafsnit"/>
-        <w:numPr>
-          <w:ilvl w:val="0"/>
-          <w:numId w:val="4"/>
-        </w:numPr>
-      </w:pPr>
-      <w:r>
-        <w:t>3x extra for general purpose</w:t>
+        <w:t>Switches:</w:t>
+      </w:r>
+    </w:p>
+    <w:p>
+      <w:pPr>
+        <w:pStyle w:val="Listeafsnit"/>
+        <w:numPr>
+          <w:ilvl w:val="0"/>
+          <w:numId w:val="10"/>
+        </w:numPr>
+      </w:pPr>
+      <w:r>
+        <w:t>Movement Enable</w:t>
+      </w:r>
+    </w:p>
+    <w:p>
+      <w:pPr>
+        <w:pStyle w:val="Listeafsnit"/>
+        <w:numPr>
+          <w:ilvl w:val="0"/>
+          <w:numId w:val="10"/>
+        </w:numPr>
+      </w:pPr>
+      <w:r>
+        <w:t>Stuff for selecting different options</w:t>
+      </w:r>
+    </w:p>
+    <w:p>
+      <w:pPr>
+        <w:pStyle w:val="Listeafsnit"/>
+        <w:numPr>
+          <w:ilvl w:val="0"/>
+          <w:numId w:val="10"/>
+        </w:numPr>
+      </w:pPr>
+      <w:r>
+        <w:t>Speed/torque reference selection</w:t>
       </w:r>
     </w:p>
     <w:p/>
     <w:p>
       <w:r>
-        <w:t>Switches:</w:t>
-      </w:r>
-    </w:p>
-    <w:p>
-      <w:pPr>
-        <w:pStyle w:val="Listeafsnit"/>
-        <w:numPr>
-          <w:ilvl w:val="0"/>
-          <w:numId w:val="10"/>
-        </w:numPr>
-      </w:pPr>
-      <w:r>
-        <w:t>Movement Enable</w:t>
-      </w:r>
-    </w:p>
-    <w:p>
-      <w:pPr>
-        <w:pStyle w:val="Listeafsnit"/>
-        <w:numPr>
-          <w:ilvl w:val="0"/>
-          <w:numId w:val="10"/>
-        </w:numPr>
-      </w:pPr>
-      <w:r>
-        <w:t>OL/CL selection</w:t>
-      </w:r>
-    </w:p>
-    <w:p>
-      <w:pPr>
-        <w:pStyle w:val="Listeafsnit"/>
-        <w:numPr>
-          <w:ilvl w:val="0"/>
-          <w:numId w:val="10"/>
-        </w:numPr>
-      </w:pPr>
-    </w:p>
-    <w:p/>
-    <w:p>
-      <w:r>
-        <w:t>Buttons:</w:t>
-      </w:r>
-    </w:p>
-    <w:p>
-      <w:pPr>
-        <w:pStyle w:val="Listeafsnit"/>
-        <w:numPr>
-          <w:ilvl w:val="0"/>
-          <w:numId w:val="14"/>
-        </w:numPr>
-      </w:pPr>
-      <w:r>
-        <w:t>Speed/torque reference selection</w:t>
-      </w:r>
-    </w:p>
-    <w:p>
-      <w:pPr>
-        <w:pStyle w:val="Listeafsnit"/>
-        <w:numPr>
-          <w:ilvl w:val="0"/>
-          <w:numId w:val="14"/>
-        </w:numPr>
-      </w:pPr>
-      <w:r>
-        <w:t>2x cruise control speed selection</w:t>
-      </w:r>
-    </w:p>
-    <w:p>
-      <w:pPr>
-        <w:pStyle w:val="Listeafsnit"/>
-        <w:numPr>
-          <w:ilvl w:val="0"/>
-          <w:numId w:val="14"/>
-        </w:numPr>
-      </w:pPr>
-      <w:r>
-        <w:t>Wheel anti-slip</w:t>
-      </w:r>
-    </w:p>
-    <w:p>
-      <w:pPr>
-        <w:pStyle w:val="Listeafsnit"/>
-        <w:numPr>
-          <w:ilvl w:val="0"/>
-          <w:numId w:val="14"/>
-        </w:numPr>
-      </w:pPr>
-      <w:r>
-        <w:t>Regenerative breaking</w:t>
-      </w:r>
-    </w:p>
-    <w:p/>
-    <w:p/>
-    <w:p>
-      <w:r>
         <w:t>Potentiometers:</w:t>
       </w:r>
     </w:p>
@@ -325,7 +272,6 @@
         </w:numPr>
       </w:pPr>
       <w:r>
-        <w:lastRenderedPageBreak/>
         <w:t>Speed/torque reference</w:t>
       </w:r>
     </w:p>
@@ -338,25 +284,7 @@
         </w:numPr>
       </w:pPr>
       <w:r>
-        <w:t>Break reference</w:t>
-      </w:r>
-    </w:p>
-    <w:p>
-      <w:pPr>
-        <w:pStyle w:val="Listeafsnit"/>
-        <w:numPr>
-          <w:ilvl w:val="0"/>
-          <w:numId w:val="11"/>
-        </w:numPr>
-      </w:pPr>
-      <w:r>
-        <w:t>3x</w:t>
-      </w:r>
-      <w:r>
-        <w:t xml:space="preserve"> spares</w:t>
-      </w:r>
-      <w:r>
-        <w:t xml:space="preserve"> with extra connectors</w:t>
+        <w:t>Include spares</w:t>
       </w:r>
     </w:p>
     <w:p/>
@@ -582,27 +510,13 @@
         </w:numPr>
       </w:pPr>
       <w:r>
-        <w:t>5V</w:t>
-      </w:r>
-      <w:r>
-        <w:t xml:space="preserve"> </w:t>
+        <w:t xml:space="preserve">36V </w:t>
       </w:r>
       <w:r>
         <w:sym w:font="Wingdings" w:char="F0E0"/>
       </w:r>
       <w:r>
-        <w:t xml:space="preserve"> </w:t>
-      </w:r>
-      <w:proofErr w:type="spellStart"/>
-      <w:r>
-        <w:t>5V</w:t>
-      </w:r>
-      <w:proofErr w:type="spellEnd"/>
-      <w:r>
-        <w:t xml:space="preserve"> </w:t>
-      </w:r>
-      <w:r>
-        <w:t>(Isolated)</w:t>
+        <w:t xml:space="preserve"> 5V </w:t>
       </w:r>
     </w:p>
     <w:p>
@@ -620,6 +534,60 @@
         <w:t>nput of voltage sensor</w:t>
       </w:r>
     </w:p>
+    <w:p>
+      <w:pPr>
+        <w:pStyle w:val="Listeafsnit"/>
+        <w:numPr>
+          <w:ilvl w:val="1"/>
+          <w:numId w:val="9"/>
+        </w:numPr>
+      </w:pPr>
+      <w:r>
+        <w:t>We might need to find a different on</w:t>
+      </w:r>
+      <w:r>
+        <w:t>e, as the power dissipation could be to</w:t>
+      </w:r>
+      <w:r>
+        <w:t>o</w:t>
+      </w:r>
+      <w:r>
+        <w:t xml:space="preserve"> high.</w:t>
+      </w:r>
+    </w:p>
+    <w:p>
+      <w:pPr>
+        <w:pStyle w:val="Listeafsnit"/>
+        <w:numPr>
+          <w:ilvl w:val="0"/>
+          <w:numId w:val="9"/>
+        </w:numPr>
+      </w:pPr>
+      <w:r>
+        <w:t xml:space="preserve">24V </w:t>
+      </w:r>
+      <w:r>
+        <w:sym w:font="Wingdings" w:char="F0E0"/>
+      </w:r>
+      <w:r>
+        <w:t xml:space="preserve"> 12V </w:t>
+      </w:r>
+    </w:p>
+    <w:p>
+      <w:pPr>
+        <w:pStyle w:val="Listeafsnit"/>
+        <w:numPr>
+          <w:ilvl w:val="1"/>
+          <w:numId w:val="9"/>
+        </w:numPr>
+      </w:pPr>
+      <w:r>
+        <w:t>F</w:t>
+      </w:r>
+      <w:r>
+        <w:t>an supply</w:t>
+      </w:r>
+    </w:p>
     <w:p/>
     <w:p>
       <w:r>
@@ -695,6 +663,78 @@
         </w:numPr>
       </w:pPr>
       <w:r>
+        <w:t>DC-bus</w:t>
+      </w:r>
+    </w:p>
+    <w:p>
+      <w:pPr>
+        <w:pStyle w:val="Listeafsnit"/>
+        <w:numPr>
+          <w:ilvl w:val="1"/>
+          <w:numId w:val="5"/>
+        </w:numPr>
+      </w:pPr>
+      <w:r>
+        <w:t>5V-HV</w:t>
+      </w:r>
+    </w:p>
+    <w:p>
+      <w:pPr>
+        <w:pStyle w:val="Listeafsnit"/>
+        <w:numPr>
+          <w:ilvl w:val="0"/>
+          <w:numId w:val="5"/>
+        </w:numPr>
+      </w:pPr>
+      <w:r>
+        <w:t>24V supply control circuit</w:t>
+      </w:r>
+    </w:p>
+    <w:p>
+      <w:pPr>
+        <w:pStyle w:val="Listeafsnit"/>
+        <w:numPr>
+          <w:ilvl w:val="1"/>
+          <w:numId w:val="5"/>
+        </w:numPr>
+      </w:pPr>
+      <w:r>
+        <w:t>+/- 15V</w:t>
+      </w:r>
+    </w:p>
+    <w:p>
+      <w:pPr>
+        <w:pStyle w:val="Listeafsnit"/>
+        <w:numPr>
+          <w:ilvl w:val="1"/>
+          <w:numId w:val="5"/>
+        </w:numPr>
+      </w:pPr>
+      <w:r>
+        <w:t>5V-LV</w:t>
+      </w:r>
+    </w:p>
+    <w:p>
+      <w:pPr>
+        <w:pStyle w:val="Listeafsnit"/>
+        <w:numPr>
+          <w:ilvl w:val="1"/>
+          <w:numId w:val="5"/>
+        </w:numPr>
+      </w:pPr>
+      <w:r>
+        <w:t>12V</w:t>
+      </w:r>
+    </w:p>
+    <w:p>
+      <w:pPr>
+        <w:pStyle w:val="Listeafsnit"/>
+        <w:numPr>
+          <w:ilvl w:val="0"/>
+          <w:numId w:val="5"/>
+        </w:numPr>
+      </w:pPr>
+      <w:r>
         <w:t>Inverter output</w:t>
       </w:r>
     </w:p>
@@ -736,7 +776,99 @@
         <w:t xml:space="preserve"> to be able to activate/deactivate fan</w:t>
       </w:r>
     </w:p>
-    <w:p/>
+    <w:p>
+      <w:pPr>
+        <w:pStyle w:val="Listeafsnit"/>
+        <w:numPr>
+          <w:ilvl w:val="0"/>
+          <w:numId w:val="12"/>
+        </w:numPr>
+      </w:pPr>
+      <w:r>
+        <w:t>Multiplexer to select voltage measurement</w:t>
+      </w:r>
+    </w:p>
+    <w:p>
+      <w:pPr>
+        <w:pStyle w:val="Listeafsnit"/>
+        <w:numPr>
+          <w:ilvl w:val="0"/>
+          <w:numId w:val="12"/>
+        </w:numPr>
+      </w:pPr>
+      <w:r>
+        <w:t>Select way to supply DSP</w:t>
+      </w:r>
+    </w:p>
+    <w:p>
+      <w:pPr>
+        <w:pStyle w:val="Listeafsnit"/>
+        <w:numPr>
+          <w:ilvl w:val="1"/>
+          <w:numId w:val="12"/>
+        </w:numPr>
+      </w:pPr>
+      <w:r>
+        <w:t>External</w:t>
+      </w:r>
+    </w:p>
+    <w:p>
+      <w:pPr>
+        <w:pStyle w:val="Listeafsnit"/>
+        <w:numPr>
+          <w:ilvl w:val="1"/>
+          <w:numId w:val="12"/>
+        </w:numPr>
+      </w:pPr>
+      <w:r>
+        <w:t>Through USB</w:t>
+      </w:r>
+    </w:p>
+    <w:p>
+      <w:pPr>
+        <w:pStyle w:val="Listeafsnit"/>
+        <w:numPr>
+          <w:ilvl w:val="0"/>
+          <w:numId w:val="12"/>
+        </w:numPr>
+      </w:pPr>
+      <w:r>
+        <w:t>Protection circuits</w:t>
+      </w:r>
+    </w:p>
+    <w:p>
+      <w:pPr>
+        <w:pStyle w:val="Listeafsnit"/>
+        <w:numPr>
+          <w:ilvl w:val="1"/>
+          <w:numId w:val="12"/>
+        </w:numPr>
+      </w:pPr>
+      <w:r>
+        <w:t>Supply of DSP/USB connected to computer</w:t>
+      </w:r>
+    </w:p>
+    <w:p>
+      <w:pPr>
+        <w:pStyle w:val="Listeafsnit"/>
+        <w:numPr>
+          <w:ilvl w:val="1"/>
+          <w:numId w:val="12"/>
+        </w:numPr>
+      </w:pPr>
+      <w:r>
+        <w:t>Fuses?</w:t>
+      </w:r>
+    </w:p>
+    <w:p>
+      <w:pPr>
+        <w:pStyle w:val="Listeafsnit"/>
+        <w:numPr>
+          <w:ilvl w:val="1"/>
+          <w:numId w:val="12"/>
+        </w:numPr>
+      </w:pPr>
+    </w:p>
     <w:sectPr>
       <w:pgSz w:w="11906" w:h="16838"/>
       <w:pgMar w:top="1701" w:right="1134" w:bottom="1701" w:left="1134" w:header="708" w:footer="708" w:gutter="0"/>
@@ -1017,95 +1149,6 @@
     </w:lvl>
   </w:abstractNum>
   <w:abstractNum w:abstractNumId="3" w15:restartNumberingAfterBreak="0">
-    <w:nsid w:val="296075C6"/>
-    <w:multiLevelType w:val="hybridMultilevel"/>
-    <w:tmpl w:val="EC50584C"/>
-    <w:lvl w:ilvl="0" w:tplc="0409000F">
-      <w:start w:val="1"/>
-      <w:numFmt w:val="decimal"/>
-      <w:lvlText w:val="%1."/>
-      <w:lvlJc w:val="left"/>
-      <w:pPr>
-        <w:ind w:left="720" w:hanging="360"/>
-      </w:pPr>
-      <w:rPr>
-        <w:rFonts w:hint="default"/>
-      </w:rPr>
-    </w:lvl>
-    <w:lvl w:ilvl="1" w:tplc="04090019" w:tentative="1">
-      <w:start w:val="1"/>
-      <w:numFmt w:val="lowerLetter"/>
-      <w:lvlText w:val="%2."/>
-      <w:lvlJc w:val="left"/>
-      <w:pPr>
-        <w:ind w:left="1440" w:hanging="360"/>
-      </w:pPr>
-    </w:lvl>
-    <w:lvl w:ilvl="2" w:tplc="0409001B" w:tentative="1">
-      <w:start w:val="1"/>
-      <w:numFmt w:val="lowerRoman"/>
-      <w:lvlText w:val="%3."/>
-      <w:lvlJc w:val="right"/>
-      <w:pPr>
-        <w:ind w:left="2160" w:hanging="180"/>
-      </w:pPr>
-    </w:lvl>
-    <w:lvl w:ilvl="3" w:tplc="0409000F" w:tentative="1">
-      <w:start w:val="1"/>
-      <w:numFmt w:val="decimal"/>
-      <w:lvlText w:val="%4."/>
-      <w:lvlJc w:val="left"/>
-      <w:pPr>
-        <w:ind w:left="2880" w:hanging="360"/>
-      </w:pPr>
-    </w:lvl>
-    <w:lvl w:ilvl="4" w:tplc="04090019" w:tentative="1">
-      <w:start w:val="1"/>
-      <w:numFmt w:val="lowerLetter"/>
-      <w:lvlText w:val="%5."/>
-      <w:lvlJc w:val="left"/>
-      <w:pPr>
-        <w:ind w:left="3600" w:hanging="360"/>
-      </w:pPr>
-    </w:lvl>
-    <w:lvl w:ilvl="5" w:tplc="0409001B" w:tentative="1">
-      <w:start w:val="1"/>
-      <w:numFmt w:val="lowerRoman"/>
-      <w:lvlText w:val="%6."/>
-      <w:lvlJc w:val="right"/>
-      <w:pPr>
-        <w:ind w:left="4320" w:hanging="180"/>
-      </w:pPr>
-    </w:lvl>
-    <w:lvl w:ilvl="6" w:tplc="0409000F" w:tentative="1">
-      <w:start w:val="1"/>
-      <w:numFmt w:val="decimal"/>
-      <w:lvlText w:val="%7."/>
-      <w:lvlJc w:val="left"/>
-      <w:pPr>
-        <w:ind w:left="5040" w:hanging="360"/>
-      </w:pPr>
-    </w:lvl>
-    <w:lvl w:ilvl="7" w:tplc="04090019" w:tentative="1">
-      <w:start w:val="1"/>
-      <w:numFmt w:val="lowerLetter"/>
-      <w:lvlText w:val="%8."/>
-      <w:lvlJc w:val="left"/>
-      <w:pPr>
-        <w:ind w:left="5760" w:hanging="360"/>
-      </w:pPr>
-    </w:lvl>
-    <w:lvl w:ilvl="8" w:tplc="0409001B" w:tentative="1">
-      <w:start w:val="1"/>
-      <w:numFmt w:val="lowerRoman"/>
-      <w:lvlText w:val="%9."/>
-      <w:lvlJc w:val="right"/>
-      <w:pPr>
-        <w:ind w:left="6480" w:hanging="180"/>
-      </w:pPr>
-    </w:lvl>
-  </w:abstractNum>
-  <w:abstractNum w:abstractNumId="4" w15:restartNumberingAfterBreak="0">
     <w:nsid w:val="31DE3D8E"/>
     <w:multiLevelType w:val="hybridMultilevel"/>
     <w:tmpl w:val="C764C742"/>
@@ -1218,7 +1261,7 @@
       </w:rPr>
     </w:lvl>
   </w:abstractNum>
-  <w:abstractNum w:abstractNumId="5" w15:restartNumberingAfterBreak="0">
+  <w:abstractNum w:abstractNumId="4" w15:restartNumberingAfterBreak="0">
     <w:nsid w:val="380317DD"/>
     <w:multiLevelType w:val="hybridMultilevel"/>
     <w:tmpl w:val="BBF09742"/>
@@ -1307,7 +1350,7 @@
       </w:pPr>
     </w:lvl>
   </w:abstractNum>
-  <w:abstractNum w:abstractNumId="6" w15:restartNumberingAfterBreak="0">
+  <w:abstractNum w:abstractNumId="5" w15:restartNumberingAfterBreak="0">
     <w:nsid w:val="44E00AF5"/>
     <w:multiLevelType w:val="hybridMultilevel"/>
     <w:tmpl w:val="952C1ED2"/>
@@ -1396,7 +1439,7 @@
       </w:pPr>
     </w:lvl>
   </w:abstractNum>
-  <w:abstractNum w:abstractNumId="7" w15:restartNumberingAfterBreak="0">
+  <w:abstractNum w:abstractNumId="6" w15:restartNumberingAfterBreak="0">
     <w:nsid w:val="45F2138B"/>
     <w:multiLevelType w:val="hybridMultilevel"/>
     <w:tmpl w:val="EFDC5B36"/>
@@ -1485,7 +1528,7 @@
       </w:pPr>
     </w:lvl>
   </w:abstractNum>
-  <w:abstractNum w:abstractNumId="8" w15:restartNumberingAfterBreak="0">
+  <w:abstractNum w:abstractNumId="7" w15:restartNumberingAfterBreak="0">
     <w:nsid w:val="55904730"/>
     <w:multiLevelType w:val="hybridMultilevel"/>
     <w:tmpl w:val="ED6CCBE0"/>
@@ -1574,7 +1617,7 @@
       </w:pPr>
     </w:lvl>
   </w:abstractNum>
-  <w:abstractNum w:abstractNumId="9" w15:restartNumberingAfterBreak="0">
+  <w:abstractNum w:abstractNumId="8" w15:restartNumberingAfterBreak="0">
     <w:nsid w:val="64C47D76"/>
     <w:multiLevelType w:val="hybridMultilevel"/>
     <w:tmpl w:val="CC7660EC"/>
@@ -1663,7 +1706,7 @@
       </w:pPr>
     </w:lvl>
   </w:abstractNum>
-  <w:abstractNum w:abstractNumId="10" w15:restartNumberingAfterBreak="0">
+  <w:abstractNum w:abstractNumId="9" w15:restartNumberingAfterBreak="0">
     <w:nsid w:val="682F1DE6"/>
     <w:multiLevelType w:val="hybridMultilevel"/>
     <w:tmpl w:val="8F2281AE"/>
@@ -1749,7 +1792,7 @@
       </w:pPr>
     </w:lvl>
   </w:abstractNum>
-  <w:abstractNum w:abstractNumId="11" w15:restartNumberingAfterBreak="0">
+  <w:abstractNum w:abstractNumId="10" w15:restartNumberingAfterBreak="0">
     <w:nsid w:val="68F71A4D"/>
     <w:multiLevelType w:val="hybridMultilevel"/>
     <w:tmpl w:val="72B02418"/>
@@ -1862,7 +1905,7 @@
       </w:rPr>
     </w:lvl>
   </w:abstractNum>
-  <w:abstractNum w:abstractNumId="12" w15:restartNumberingAfterBreak="0">
+  <w:abstractNum w:abstractNumId="11" w15:restartNumberingAfterBreak="0">
     <w:nsid w:val="707872CE"/>
     <w:multiLevelType w:val="hybridMultilevel"/>
     <w:tmpl w:val="8F4CF528"/>
@@ -1951,7 +1994,7 @@
       </w:pPr>
     </w:lvl>
   </w:abstractNum>
-  <w:abstractNum w:abstractNumId="13" w15:restartNumberingAfterBreak="0">
+  <w:abstractNum w:abstractNumId="12" w15:restartNumberingAfterBreak="0">
     <w:nsid w:val="72FD15C1"/>
     <w:multiLevelType w:val="hybridMultilevel"/>
     <w:tmpl w:val="EC50584C"/>
@@ -2041,22 +2084,22 @@
     </w:lvl>
   </w:abstractNum>
   <w:num w:numId="1">
+    <w:abstractNumId w:val="7"/>
+  </w:num>
+  <w:num w:numId="2">
     <w:abstractNumId w:val="8"/>
   </w:num>
-  <w:num w:numId="2">
-    <w:abstractNumId w:val="9"/>
-  </w:num>
   <w:num w:numId="3">
-    <w:abstractNumId w:val="5"/>
+    <w:abstractNumId w:val="4"/>
   </w:num>
   <w:num w:numId="4">
-    <w:abstractNumId w:val="12"/>
+    <w:abstractNumId w:val="11"/>
   </w:num>
   <w:num w:numId="5">
     <w:abstractNumId w:val="0"/>
   </w:num>
   <w:num w:numId="6">
-    <w:abstractNumId w:val="4"/>
+    <w:abstractNumId w:val="3"/>
   </w:num>
   <w:num w:numId="7">
     <w:abstractNumId w:val="1"/>
@@ -2065,22 +2108,19 @@
     <w:abstractNumId w:val="2"/>
   </w:num>
   <w:num w:numId="9">
-    <w:abstractNumId w:val="7"/>
+    <w:abstractNumId w:val="6"/>
   </w:num>
   <w:num w:numId="10">
-    <w:abstractNumId w:val="13"/>
+    <w:abstractNumId w:val="12"/>
   </w:num>
   <w:num w:numId="11">
-    <w:abstractNumId w:val="11"/>
+    <w:abstractNumId w:val="10"/>
   </w:num>
   <w:num w:numId="12">
-    <w:abstractNumId w:val="6"/>
+    <w:abstractNumId w:val="5"/>
   </w:num>
   <w:num w:numId="13">
-    <w:abstractNumId w:val="10"/>
-  </w:num>
-  <w:num w:numId="14">
-    <w:abstractNumId w:val="3"/>
+    <w:abstractNumId w:val="9"/>
   </w:num>
 </w:numbering>
 </file>

</xml_diff>